<commit_message>
add fetch resuts from API
</commit_message>
<xml_diff>
--- a/Doc/FIBO - wstepny zarys aplikacji.docx
+++ b/Doc/FIBO - wstepny zarys aplikacji.docx
@@ -1447,6 +1447,328 @@
           <w:lang w:val="pl-PL"/>
         </w:rPr>
       </w:pPr>
+    </w:p>
+    <w:p>
+      <w:pPr>
+        <w:pStyle w:val="ListParagraph"/>
+        <w:ind w:left="1440"/>
+        <w:rPr>
+          <w:lang w:val="pl-PL"/>
+        </w:rPr>
+      </w:pPr>
+    </w:p>
+    <w:p>
+      <w:pPr>
+        <w:pStyle w:val="ListParagraph"/>
+        <w:ind w:left="1440"/>
+        <w:rPr>
+          <w:lang w:val="pl-PL"/>
+        </w:rPr>
+      </w:pPr>
+    </w:p>
+    <w:p>
+      <w:pPr>
+        <w:pStyle w:val="ListParagraph"/>
+        <w:ind w:left="1440"/>
+        <w:rPr>
+          <w:lang w:val="pl-PL"/>
+        </w:rPr>
+      </w:pPr>
+    </w:p>
+    <w:p>
+      <w:pPr>
+        <w:pStyle w:val="ListParagraph"/>
+        <w:ind w:left="1440"/>
+        <w:rPr>
+          <w:lang w:val="pl-PL"/>
+        </w:rPr>
+      </w:pPr>
+    </w:p>
+    <w:p>
+      <w:pPr>
+        <w:pStyle w:val="ListParagraph"/>
+        <w:ind w:left="1440"/>
+        <w:rPr>
+          <w:lang w:val="pl-PL"/>
+        </w:rPr>
+      </w:pPr>
+    </w:p>
+    <w:p>
+      <w:pPr>
+        <w:pStyle w:val="ListParagraph"/>
+        <w:ind w:left="1440"/>
+        <w:rPr>
+          <w:lang w:val="en-US"/>
+        </w:rPr>
+      </w:pPr>
+      <w:r>
+        <w:rPr>
+          <w:lang w:val="en-US"/>
+        </w:rPr>
+        <w:t>###</w:t>
+      </w:r>
+    </w:p>
+    <w:p>
+      <w:pPr>
+        <w:pStyle w:val="ListParagraph"/>
+        <w:ind w:left="1440"/>
+        <w:rPr>
+          <w:lang w:val="en-US"/>
+        </w:rPr>
+      </w:pPr>
+    </w:p>
+    <w:p>
+      <w:pPr>
+        <w:pStyle w:val="ListParagraph"/>
+        <w:ind w:left="1440"/>
+        <w:rPr>
+          <w:lang w:val="en-US"/>
+        </w:rPr>
+      </w:pPr>
+      <w:r>
+        <w:rPr>
+          <w:lang w:val="en-US"/>
+        </w:rPr>
+        <w:t>post http://aws-host.com/place_order</w:t>
+      </w:r>
+    </w:p>
+    <w:p>
+      <w:pPr>
+        <w:pStyle w:val="ListParagraph"/>
+        <w:ind w:left="1440"/>
+        <w:rPr>
+          <w:lang w:val="en-US"/>
+        </w:rPr>
+      </w:pPr>
+      <w:r>
+        <w:rPr>
+          <w:lang w:val="en-US"/>
+        </w:rPr>
+        <w:t>Content-Type: application/json</w:t>
+      </w:r>
+    </w:p>
+    <w:p>
+      <w:pPr>
+        <w:pStyle w:val="ListParagraph"/>
+        <w:ind w:left="1440"/>
+        <w:rPr>
+          <w:lang w:val="en-US"/>
+        </w:rPr>
+      </w:pPr>
+    </w:p>
+    <w:p>
+      <w:pPr>
+        <w:pStyle w:val="ListParagraph"/>
+        <w:ind w:left="1440"/>
+        <w:rPr>
+          <w:lang w:val="en-US"/>
+        </w:rPr>
+      </w:pPr>
+      <w:r>
+        <w:rPr>
+          <w:lang w:val="en-US"/>
+        </w:rPr>
+        <w:t>{</w:t>
+      </w:r>
+    </w:p>
+    <w:p>
+      <w:pPr>
+        <w:pStyle w:val="ListParagraph"/>
+        <w:ind w:left="1440"/>
+        <w:rPr>
+          <w:lang w:val="en-US"/>
+        </w:rPr>
+      </w:pPr>
+      <w:r>
+        <w:rPr>
+          <w:lang w:val="en-US"/>
+        </w:rPr>
+        <w:t xml:space="preserve">    "e_mail":"cost@example.pl",</w:t>
+      </w:r>
+    </w:p>
+    <w:p>
+      <w:pPr>
+        <w:pStyle w:val="ListParagraph"/>
+        <w:ind w:left="1440"/>
+        <w:rPr>
+          <w:lang w:val="en-US"/>
+        </w:rPr>
+      </w:pPr>
+      <w:r>
+        <w:rPr>
+          <w:lang w:val="en-US"/>
+        </w:rPr>
+        <w:t xml:space="preserve">    "fib_index": 4,</w:t>
+      </w:r>
+    </w:p>
+    <w:p>
+      <w:pPr>
+        <w:pStyle w:val="ListParagraph"/>
+        <w:ind w:left="1440"/>
+        <w:rPr>
+          <w:lang w:val="en-US"/>
+        </w:rPr>
+      </w:pPr>
+      <w:r>
+        <w:rPr>
+          <w:lang w:val="en-US"/>
+        </w:rPr>
+        <w:t xml:space="preserve">    "firstname": "Jan",</w:t>
+      </w:r>
+    </w:p>
+    <w:p>
+      <w:pPr>
+        <w:pStyle w:val="ListParagraph"/>
+        <w:ind w:left="1440"/>
+        <w:rPr>
+          <w:lang w:val="en-US"/>
+        </w:rPr>
+      </w:pPr>
+      <w:r>
+        <w:rPr>
+          <w:lang w:val="en-US"/>
+        </w:rPr>
+        <w:t xml:space="preserve">    "lastname": "Kowalski"</w:t>
+      </w:r>
+    </w:p>
+    <w:p>
+      <w:pPr>
+        <w:pStyle w:val="ListParagraph"/>
+        <w:ind w:left="1440"/>
+        <w:rPr>
+          <w:lang w:val="en-US"/>
+        </w:rPr>
+      </w:pPr>
+    </w:p>
+    <w:p>
+      <w:pPr>
+        <w:pStyle w:val="ListParagraph"/>
+        <w:ind w:left="1440"/>
+        <w:rPr>
+          <w:lang w:val="en-US"/>
+        </w:rPr>
+      </w:pPr>
+      <w:r>
+        <w:rPr>
+          <w:lang w:val="en-US"/>
+        </w:rPr>
+        <w:t>}</w:t>
+      </w:r>
+    </w:p>
+    <w:p>
+      <w:pPr>
+        <w:rPr>
+          <w:lang w:val="en-US"/>
+        </w:rPr>
+      </w:pPr>
+    </w:p>
+    <w:p>
+      <w:pPr>
+        <w:pStyle w:val="ListParagraph"/>
+        <w:ind w:left="1440"/>
+        <w:rPr>
+          <w:lang w:val="en-US"/>
+        </w:rPr>
+      </w:pPr>
+      <w:r>
+        <w:rPr>
+          <w:lang w:val="en-US"/>
+        </w:rPr>
+        <w:t>###</w:t>
+      </w:r>
+    </w:p>
+    <w:p>
+      <w:pPr>
+        <w:pStyle w:val="ListParagraph"/>
+        <w:ind w:left="1440"/>
+        <w:rPr>
+          <w:lang w:val="en-US"/>
+        </w:rPr>
+      </w:pPr>
+      <w:r>
+        <w:rPr>
+          <w:lang w:val="en-US"/>
+        </w:rPr>
+        <w:t>post http://aws-host.com/results</w:t>
+      </w:r>
+    </w:p>
+    <w:p>
+      <w:pPr>
+        <w:pStyle w:val="ListParagraph"/>
+        <w:ind w:left="1440"/>
+        <w:rPr>
+          <w:lang w:val="en-US"/>
+        </w:rPr>
+      </w:pPr>
+      <w:r>
+        <w:rPr>
+          <w:lang w:val="en-US"/>
+        </w:rPr>
+        <w:t>Content-Type: application/json</w:t>
+      </w:r>
+    </w:p>
+    <w:p>
+      <w:pPr>
+        <w:pStyle w:val="ListParagraph"/>
+        <w:ind w:left="1440"/>
+        <w:rPr>
+          <w:lang w:val="en-US"/>
+        </w:rPr>
+      </w:pPr>
+    </w:p>
+    <w:p>
+      <w:pPr>
+        <w:pStyle w:val="ListParagraph"/>
+        <w:ind w:left="1440"/>
+        <w:rPr>
+          <w:lang w:val="en-US"/>
+        </w:rPr>
+      </w:pPr>
+      <w:r>
+        <w:rPr>
+          <w:lang w:val="en-US"/>
+        </w:rPr>
+        <w:t>{</w:t>
+      </w:r>
+    </w:p>
+    <w:p>
+      <w:pPr>
+        <w:pStyle w:val="ListParagraph"/>
+        <w:ind w:left="1440"/>
+        <w:rPr>
+          <w:lang w:val="en-US"/>
+        </w:rPr>
+      </w:pPr>
+      <w:r>
+        <w:rPr>
+          <w:lang w:val="en-US"/>
+        </w:rPr>
+        <w:t xml:space="preserve">    "e_mail":"cost@example.pl"</w:t>
+      </w:r>
+    </w:p>
+    <w:p>
+      <w:pPr>
+        <w:pStyle w:val="ListParagraph"/>
+        <w:ind w:left="1440"/>
+        <w:rPr>
+          <w:lang w:val="en-US"/>
+        </w:rPr>
+      </w:pPr>
+    </w:p>
+    <w:p>
+      <w:pPr>
+        <w:pStyle w:val="ListParagraph"/>
+        <w:ind w:left="1440"/>
+        <w:rPr>
+          <w:lang w:val="pl-PL"/>
+        </w:rPr>
+      </w:pPr>
+      <w:r>
+        <w:rPr>
+          <w:lang w:val="pl-PL"/>
+        </w:rPr>
+        <w:t>}</w:t>
+      </w:r>
     </w:p>
     <w:p>
       <w:pPr>

</xml_diff>